<commit_message>
added project work files for milestone 3
</commit_message>
<xml_diff>
--- a/milestones/DSC680_ProjectTwo_MilestoneTwo_DraftPaperImhofTaylor.docx
+++ b/milestones/DSC680_ProjectTwo_MilestoneTwo_DraftPaperImhofTaylor.docx
@@ -110,7 +110,15 @@
         <w:t xml:space="preserve"> are trained to be able to understand human language and use it in different </w:t>
       </w:r>
       <w:r>
-        <w:t xml:space="preserve">ways. With sentiment analysis, the NLP models are trained to pick up on whether a statement is positive, negative, or neutral. With regard to the business problem, understanding whether </w:t>
+        <w:t xml:space="preserve">ways. With sentiment analysis, the NLP models are trained to pick up on whether a statement is positive, negative, or neutral. </w:t>
+      </w:r>
+      <w:proofErr w:type="gramStart"/>
+      <w:r>
+        <w:t>With regard to</w:t>
+      </w:r>
+      <w:proofErr w:type="gramEnd"/>
+      <w:r>
+        <w:t xml:space="preserve"> the business problem, understanding whether </w:t>
       </w:r>
       <w:r>
         <w:t>the organization’s</w:t>
@@ -205,7 +213,15 @@
         <w:t xml:space="preserve">After obtaining the textual headline data and storing it into a simple Python list, the next step </w:t>
       </w:r>
       <w:r>
-        <w:t>was to run a sentiment analysis tool over all of the natural language data. To do so, I utilized functions provided by</w:t>
+        <w:t xml:space="preserve">was to run a sentiment analysis tool over </w:t>
+      </w:r>
+      <w:proofErr w:type="gramStart"/>
+      <w:r>
+        <w:t>all of</w:t>
+      </w:r>
+      <w:proofErr w:type="gramEnd"/>
+      <w:r>
+        <w:t xml:space="preserve"> the natural language data. To do so, I utilized functions provided by</w:t>
       </w:r>
       <w:r>
         <w:t xml:space="preserve"> the Natural Language Toolkit (NLTK) package</w:t>
@@ -269,10 +285,12 @@
         <w:t xml:space="preserve">Dictionary and </w:t>
       </w:r>
       <w:proofErr w:type="spellStart"/>
+      <w:proofErr w:type="gramStart"/>
       <w:r>
         <w:t>sEntiment</w:t>
       </w:r>
       <w:proofErr w:type="spellEnd"/>
+      <w:proofErr w:type="gramEnd"/>
       <w:r>
         <w:t xml:space="preserve"> Reasoner)</w:t>
       </w:r>
@@ -295,8 +313,13 @@
         <w:t>data structure that is easier to work with, I made use of Pandas’ &lt;</w:t>
       </w:r>
       <w:proofErr w:type="spellStart"/>
-      <w:r>
-        <w:t>pd.from_records</w:t>
+      <w:proofErr w:type="gramStart"/>
+      <w:r>
+        <w:t>pd.from</w:t>
+      </w:r>
+      <w:proofErr w:type="gramEnd"/>
+      <w:r>
+        <w:t>_records</w:t>
       </w:r>
       <w:proofErr w:type="spellEnd"/>
       <w:r>
@@ -332,6 +355,9 @@
         <w:spacing w:line="480" w:lineRule="auto"/>
       </w:pPr>
       <w:r>
+        <w:rPr>
+          <w:noProof/>
+        </w:rPr>
         <w:drawing>
           <wp:inline distT="0" distB="0" distL="0" distR="0" wp14:anchorId="40561193" wp14:editId="58A67130">
             <wp:extent cx="5943600" cy="1266190"/>
@@ -453,14 +479,25 @@
         <w:t>had picked up on the nuances of the English language.</w:t>
       </w:r>
       <w:r>
-        <w:t xml:space="preserve"> For example, I took a peek at some of the headlines that had been labeled negative to see if I would also categorize them in that manner.</w:t>
-      </w:r>
-    </w:p>
-    <w:p>
-      <w:pPr>
-        <w:spacing w:line="480" w:lineRule="auto"/>
-      </w:pPr>
-      <w:r>
+        <w:t xml:space="preserve"> For example, I </w:t>
+      </w:r>
+      <w:proofErr w:type="gramStart"/>
+      <w:r>
+        <w:t>took a peek</w:t>
+      </w:r>
+      <w:proofErr w:type="gramEnd"/>
+      <w:r>
+        <w:t xml:space="preserve"> at some of the headlines that had been labeled negative to see if I would also categorize them in that manner.</w:t>
+      </w:r>
+    </w:p>
+    <w:p>
+      <w:pPr>
+        <w:spacing w:line="480" w:lineRule="auto"/>
+      </w:pPr>
+      <w:r>
+        <w:rPr>
+          <w:noProof/>
+        </w:rPr>
         <w:lastRenderedPageBreak/>
         <w:drawing>
           <wp:inline distT="0" distB="0" distL="0" distR="0" wp14:anchorId="504D076E" wp14:editId="3C2BEA9D">
@@ -532,6 +569,9 @@
         <w:spacing w:line="480" w:lineRule="auto"/>
       </w:pPr>
       <w:r>
+        <w:rPr>
+          <w:noProof/>
+        </w:rPr>
         <w:drawing>
           <wp:inline distT="0" distB="0" distL="0" distR="0" wp14:anchorId="543CB811" wp14:editId="4C8EDEE1">
             <wp:extent cx="5919815" cy="2235200"/>
@@ -595,6 +635,9 @@
         <w:spacing w:line="480" w:lineRule="auto"/>
       </w:pPr>
       <w:r>
+        <w:rPr>
+          <w:noProof/>
+        </w:rPr>
         <w:drawing>
           <wp:inline distT="0" distB="0" distL="0" distR="0" wp14:anchorId="6E0E84F6" wp14:editId="62D853A0">
             <wp:extent cx="5943600" cy="2230502"/>
@@ -703,6 +746,9 @@
         <w:spacing w:line="480" w:lineRule="auto"/>
       </w:pPr>
       <w:r>
+        <w:rPr>
+          <w:noProof/>
+        </w:rPr>
         <w:drawing>
           <wp:inline distT="0" distB="0" distL="0" distR="0" wp14:anchorId="1EFC3669" wp14:editId="3D5B86F4">
             <wp:extent cx="5943600" cy="2658631"/>
@@ -772,6 +818,9 @@
         <w:spacing w:line="480" w:lineRule="auto"/>
       </w:pPr>
       <w:r>
+        <w:rPr>
+          <w:noProof/>
+        </w:rPr>
         <w:lastRenderedPageBreak/>
         <w:drawing>
           <wp:inline distT="0" distB="0" distL="0" distR="0" wp14:anchorId="17F47CF7" wp14:editId="36C919F6">
@@ -931,7 +980,15 @@
       </w:r>
       <w:r>
         <w:lastRenderedPageBreak/>
-        <w:t xml:space="preserve">the organization with something to begin working off of that could be iteratively improved upon with </w:t>
+        <w:t xml:space="preserve">the organization with something to begin working </w:t>
+      </w:r>
+      <w:proofErr w:type="gramStart"/>
+      <w:r>
+        <w:t>off of</w:t>
+      </w:r>
+      <w:proofErr w:type="gramEnd"/>
+      <w:r>
+        <w:t xml:space="preserve"> that could be iteratively improved upon with </w:t>
       </w:r>
       <w:r>
         <w:t>future data.</w:t>
@@ -1059,7 +1116,15 @@
         <w:t xml:space="preserve"> it would not be able to pick up on some of the nuances of the language when used </w:t>
       </w:r>
       <w:r>
-        <w:t xml:space="preserve">in different conversations. The model was also trained on headlines, which </w:t>
+        <w:t xml:space="preserve">in different conversations. The model was also trained </w:t>
+      </w:r>
+      <w:proofErr w:type="gramStart"/>
+      <w:r>
+        <w:t>on</w:t>
+      </w:r>
+      <w:proofErr w:type="gramEnd"/>
+      <w:r>
+        <w:t xml:space="preserve"> headlines, which </w:t>
       </w:r>
       <w:r>
         <w:t>typically</w:t>
@@ -1103,7 +1168,15 @@
         <w:spacing w:line="480" w:lineRule="auto"/>
       </w:pPr>
       <w:r>
-        <w:t>As mentioned above, the model was only trained on headlines. I would recommend that the model be extended to be trained on various types of written communication. For instance, once the organization uses the model on their customer’s</w:t>
+        <w:t xml:space="preserve">As mentioned above, the model was only trained on headlines. I would recommend that the model be extended to be trained </w:t>
+      </w:r>
+      <w:proofErr w:type="gramStart"/>
+      <w:r>
+        <w:t>on</w:t>
+      </w:r>
+      <w:proofErr w:type="gramEnd"/>
+      <w:r>
+        <w:t xml:space="preserve"> various types of written communication. For instance, once the organization uses the model on their customer’s</w:t>
       </w:r>
       <w:r>
         <w:t xml:space="preserve"> reactions, they could at the same time collect the text of the comments and utilize them to further train the sentiment analysis model.</w:t>
@@ -1212,38 +1285,10 @@
           <w:ilvl w:val="0"/>
           <w:numId w:val="1"/>
         </w:numPr>
-        <w:spacing w:line="480" w:lineRule="auto"/>
+        <w:spacing w:line="360" w:lineRule="auto"/>
       </w:pPr>
       <w:r>
         <w:t>How did you ensure that there were no duplicate headlines when you were collecting the data?</w:t>
-      </w:r>
-    </w:p>
-    <w:p>
-      <w:pPr>
-        <w:pStyle w:val="ListParagraph"/>
-        <w:numPr>
-          <w:ilvl w:val="1"/>
-          <w:numId w:val="1"/>
-        </w:numPr>
-        <w:spacing w:line="480" w:lineRule="auto"/>
-      </w:pPr>
-      <w:r>
-        <w:t xml:space="preserve">Great question! Python includes a useful data structure called a set </w:t>
-      </w:r>
-      <w:r>
-        <w:t xml:space="preserve">that works like a list but will prevent an element from being added if it already exists. That way, I </w:t>
-      </w:r>
-      <w:r>
-        <w:t>did</w:t>
-      </w:r>
-      <w:r>
-        <w:t xml:space="preserve"> not have to go through my list of headlines to see if there </w:t>
-      </w:r>
-      <w:r>
-        <w:t>were</w:t>
-      </w:r>
-      <w:r>
-        <w:t xml:space="preserve"> any duplicate entries.</w:t>
       </w:r>
     </w:p>
     <w:p>
@@ -1253,29 +1298,10 @@
           <w:ilvl w:val="0"/>
           <w:numId w:val="1"/>
         </w:numPr>
-        <w:spacing w:line="480" w:lineRule="auto"/>
+        <w:spacing w:line="360" w:lineRule="auto"/>
       </w:pPr>
       <w:r>
         <w:t>Why did you choose to collect data from r/politics instead of another sub-reddit?</w:t>
-      </w:r>
-    </w:p>
-    <w:p>
-      <w:pPr>
-        <w:pStyle w:val="ListParagraph"/>
-        <w:numPr>
-          <w:ilvl w:val="1"/>
-          <w:numId w:val="1"/>
-        </w:numPr>
-        <w:spacing w:line="480" w:lineRule="auto"/>
-      </w:pPr>
-      <w:r>
-        <w:t xml:space="preserve">When I was thinking about which sub-reddit would be the most interesting to gather data from, it was during the mid-term elections for the US. If you filtered all of the reddit posts by the most popular, pretty much all of them were associated with the political sub-reddit. For this reason, I felt that it would contain the most </w:t>
-      </w:r>
-      <w:r>
-        <w:t xml:space="preserve">current submissions from the community, and I was also interested to see what insights I could derive </w:t>
-      </w:r>
-      <w:r>
-        <w:t>regarding the political climate in the US.</w:t>
       </w:r>
     </w:p>
     <w:p>
@@ -1285,105 +1311,13 @@
           <w:ilvl w:val="0"/>
           <w:numId w:val="1"/>
         </w:numPr>
-        <w:spacing w:line="480" w:lineRule="auto"/>
+        <w:spacing w:line="360" w:lineRule="auto"/>
       </w:pPr>
       <w:r>
         <w:t>What made you decide to train a VADER model as opposed to another sentiment analysis</w:t>
       </w:r>
       <w:r>
         <w:t xml:space="preserve"> tool?</w:t>
-      </w:r>
-    </w:p>
-    <w:p>
-      <w:pPr>
-        <w:pStyle w:val="ListParagraph"/>
-        <w:numPr>
-          <w:ilvl w:val="1"/>
-          <w:numId w:val="1"/>
-        </w:numPr>
-        <w:spacing w:line="480" w:lineRule="auto"/>
-      </w:pPr>
-      <w:r>
-        <w:lastRenderedPageBreak/>
-        <w:t xml:space="preserve">While studying for my data science master’s degree, we had a few classes that </w:t>
-      </w:r>
-      <w:r>
-        <w:t>covered</w:t>
-      </w:r>
-      <w:r>
-        <w:t xml:space="preserve"> sentiment analysis and NLP </w:t>
-      </w:r>
-      <w:r>
-        <w:t>in general</w:t>
-      </w:r>
-      <w:r>
-        <w:t xml:space="preserve">. VADER was one of the methodologies that I had the opportunity to work with </w:t>
-      </w:r>
-      <w:r>
-        <w:t>during an</w:t>
-      </w:r>
-      <w:r>
-        <w:t xml:space="preserve"> assignment. Since I was already relatively comfortable with the tool, I felt it would be the best</w:t>
-      </w:r>
-      <w:r>
-        <w:t xml:space="preserve"> option</w:t>
-      </w:r>
-      <w:r>
-        <w:t xml:space="preserve"> </w:t>
-      </w:r>
-      <w:r>
-        <w:t xml:space="preserve">to utilize for this project. </w:t>
-      </w:r>
-      <w:r>
-        <w:t xml:space="preserve">During my research for this project, I did find that there is a more </w:t>
-      </w:r>
-      <w:r>
-        <w:t xml:space="preserve">modern implementation that utilizes a pre-trained sentiment analysis model known as </w:t>
-      </w:r>
-      <w:proofErr w:type="spellStart"/>
-      <w:r>
-        <w:t>RoBERTa</w:t>
-      </w:r>
-      <w:proofErr w:type="spellEnd"/>
-      <w:r>
-        <w:t xml:space="preserve">. </w:t>
-      </w:r>
-      <w:proofErr w:type="spellStart"/>
-      <w:r>
-        <w:t>RoBERTa</w:t>
-      </w:r>
-      <w:proofErr w:type="spellEnd"/>
-      <w:r>
-        <w:t xml:space="preserve"> </w:t>
-      </w:r>
-      <w:r>
-        <w:t xml:space="preserve">(A </w:t>
-      </w:r>
-      <w:r>
-        <w:t>Robustly</w:t>
-      </w:r>
-      <w:r>
-        <w:t xml:space="preserve"> Optimized BERT Pretraining Approach)</w:t>
-      </w:r>
-      <w:r>
-        <w:t xml:space="preserve"> is provided by the </w:t>
-      </w:r>
-      <w:proofErr w:type="spellStart"/>
-      <w:r>
-        <w:t>HuggingFace</w:t>
-      </w:r>
-      <w:proofErr w:type="spellEnd"/>
-      <w:r>
-        <w:t xml:space="preserve"> machine learning </w:t>
-      </w:r>
-      <w:r>
-        <w:t>community and</w:t>
-      </w:r>
-      <w:r>
-        <w:t xml:space="preserve"> will likely be one of the models that I used in the future for similar business problems.</w:t>
-      </w:r>
-      <w:r>
-        <w:t xml:space="preserve"> </w:t>
       </w:r>
     </w:p>
     <w:p>
@@ -1393,7 +1327,7 @@
           <w:ilvl w:val="0"/>
           <w:numId w:val="1"/>
         </w:numPr>
-        <w:spacing w:line="480" w:lineRule="auto"/>
+        <w:spacing w:line="360" w:lineRule="auto"/>
       </w:pPr>
       <w:r>
         <w:t xml:space="preserve">Why did you choose to encode neutral values between </w:t>
@@ -1403,19 +1337,6 @@
       </w:r>
       <w:r>
         <w:t>-0.2 and +0.2?</w:t>
-      </w:r>
-    </w:p>
-    <w:p>
-      <w:pPr>
-        <w:pStyle w:val="ListParagraph"/>
-        <w:numPr>
-          <w:ilvl w:val="1"/>
-          <w:numId w:val="1"/>
-        </w:numPr>
-        <w:spacing w:line="480" w:lineRule="auto"/>
-      </w:pPr>
-      <w:r>
-        <w:t>I felt that it would be unwise to only encode neutral headlines that only had an exact compound score of 0.0. After reviewing how much bias was given to the neutral posts, however, it would probably be a good idea to go back and adjust this range so that there would be more negatively and positively encoded labels for model training purposes.</w:t>
       </w:r>
     </w:p>
     <w:p>
@@ -1425,44 +1346,10 @@
           <w:ilvl w:val="0"/>
           <w:numId w:val="1"/>
         </w:numPr>
-        <w:spacing w:line="480" w:lineRule="auto"/>
+        <w:spacing w:line="360" w:lineRule="auto"/>
       </w:pPr>
       <w:r>
         <w:t>Why do you think there were so many headlines that were labeled as “neutral?”</w:t>
-      </w:r>
-    </w:p>
-    <w:p>
-      <w:pPr>
-        <w:pStyle w:val="ListParagraph"/>
-        <w:numPr>
-          <w:ilvl w:val="1"/>
-          <w:numId w:val="1"/>
-        </w:numPr>
-        <w:spacing w:line="480" w:lineRule="auto"/>
-      </w:pPr>
-      <w:r>
-        <w:t xml:space="preserve">Apart from my answer to the previous question, I also feel when many people are coming up with ideas for the title of their submission to </w:t>
-      </w:r>
-      <w:r>
-        <w:t>the</w:t>
-      </w:r>
-      <w:r>
-        <w:t xml:space="preserve"> political sub-reddit, they want to remain as bi-partisan as possible in order to gain the attention of </w:t>
-      </w:r>
-      <w:r>
-        <w:t>the greatest</w:t>
-      </w:r>
-      <w:r>
-        <w:t xml:space="preserve"> </w:t>
-      </w:r>
-      <w:r>
-        <w:t>number</w:t>
-      </w:r>
-      <w:r>
-        <w:t xml:space="preserve"> of users. For instance, if the title was</w:t>
-      </w:r>
-      <w:r>
-        <w:t xml:space="preserve"> negatively charged, many people might scroll past the post and not read it at all. Also, I believe that there are certain moderation rules in place for that specific sub-reddit that outline how titles must be written.</w:t>
       </w:r>
     </w:p>
     <w:p>
@@ -1472,33 +1359,10 @@
           <w:ilvl w:val="0"/>
           <w:numId w:val="1"/>
         </w:numPr>
-        <w:spacing w:line="480" w:lineRule="auto"/>
-      </w:pPr>
-      <w:r>
-        <w:lastRenderedPageBreak/>
+        <w:spacing w:line="360" w:lineRule="auto"/>
+      </w:pPr>
+      <w:r>
         <w:t>Why did you choose to use Seaborn to visualize your data as opposed to a visualization application such as Power BI or Tableau?</w:t>
-      </w:r>
-    </w:p>
-    <w:p>
-      <w:pPr>
-        <w:pStyle w:val="ListParagraph"/>
-        <w:numPr>
-          <w:ilvl w:val="1"/>
-          <w:numId w:val="1"/>
-        </w:numPr>
-        <w:spacing w:line="480" w:lineRule="auto"/>
-      </w:pPr>
-      <w:r>
-        <w:t xml:space="preserve">While I do have experience working with both of those applications, I have found the most success </w:t>
-      </w:r>
-      <w:r>
-        <w:t xml:space="preserve">creating visualizations with those two Python libraries. Seaborn in particular has been a favorite of mine. The syntax is much more intuitive than others that I have seen, and I really like how the online documentation is </w:t>
-      </w:r>
-      <w:r>
-        <w:t>written</w:t>
-      </w:r>
-      <w:r>
-        <w:t>. There are also so many YouTube tutorials for all of the different Seaborn functions that have helped me refine my usage of the package.</w:t>
       </w:r>
     </w:p>
     <w:p>
@@ -1508,59 +1372,10 @@
           <w:ilvl w:val="0"/>
           <w:numId w:val="1"/>
         </w:numPr>
-        <w:spacing w:line="480" w:lineRule="auto"/>
+        <w:spacing w:line="360" w:lineRule="auto"/>
       </w:pPr>
       <w:r>
         <w:t>Could the VADER model be used to pick up on the sentiment of another language besides English?</w:t>
-      </w:r>
-    </w:p>
-    <w:p>
-      <w:pPr>
-        <w:pStyle w:val="ListParagraph"/>
-        <w:numPr>
-          <w:ilvl w:val="1"/>
-          <w:numId w:val="1"/>
-        </w:numPr>
-        <w:spacing w:line="480" w:lineRule="auto"/>
-      </w:pPr>
-      <w:r>
-        <w:t xml:space="preserve">While I am not sure as to whether VADER specifically could be trained on different languages, I do know that NLP as a whole is a </w:t>
-      </w:r>
-      <w:r>
-        <w:t xml:space="preserve">rapidly developing sub-domain of machine </w:t>
-      </w:r>
-      <w:r>
-        <w:t xml:space="preserve">learning. As such, I am certain </w:t>
-      </w:r>
-      <w:r>
-        <w:t xml:space="preserve">that as long as the language is understood by the selected machine learning model, there should be no issues in </w:t>
-      </w:r>
-      <w:r>
-        <w:t xml:space="preserve">conducting sentiment analysis on different languages. One challenge that I do see with this is that it might be difficult to train a </w:t>
-      </w:r>
-      <w:r>
-        <w:t>single</w:t>
-      </w:r>
-      <w:r>
-        <w:t xml:space="preserve"> model on a dataset that </w:t>
-      </w:r>
-      <w:r>
-        <w:t xml:space="preserve">contains text written in different languages. However, we probably are not too far away from having models that are intelligent enough to </w:t>
-      </w:r>
-      <w:r>
-        <w:t xml:space="preserve">detect which language it is </w:t>
-      </w:r>
-      <w:r>
-        <w:t xml:space="preserve">being </w:t>
-      </w:r>
-      <w:r>
-        <w:t>presented and adjust</w:t>
-      </w:r>
-      <w:r>
-        <w:t xml:space="preserve"> its analysis</w:t>
-      </w:r>
-      <w:r>
-        <w:t xml:space="preserve"> “on the fly.”</w:t>
       </w:r>
     </w:p>
     <w:p>
@@ -1570,30 +1385,10 @@
           <w:ilvl w:val="0"/>
           <w:numId w:val="1"/>
         </w:numPr>
-        <w:spacing w:line="480" w:lineRule="auto"/>
+        <w:spacing w:line="360" w:lineRule="auto"/>
       </w:pPr>
       <w:r>
         <w:t>Why have you written your project using Python rather than another language such as R or SQL?</w:t>
-      </w:r>
-    </w:p>
-    <w:p>
-      <w:pPr>
-        <w:pStyle w:val="ListParagraph"/>
-        <w:numPr>
-          <w:ilvl w:val="1"/>
-          <w:numId w:val="1"/>
-        </w:numPr>
-        <w:spacing w:line="480" w:lineRule="auto"/>
-      </w:pPr>
-      <w:r>
-        <w:t xml:space="preserve">For my data science master’s program, we did get experience working with all three of those languages. However, the majority of the program focused mainly on Python as the core development technology. For this reason, I feel a lot more comfortable working </w:t>
-      </w:r>
-      <w:r>
-        <w:lastRenderedPageBreak/>
-        <w:t xml:space="preserve">with Python and have a much better working understanding of how to leverage all of the different Python packages to solve </w:t>
-      </w:r>
-      <w:r>
-        <w:t>a wide-ranging set of problems</w:t>
       </w:r>
     </w:p>
     <w:p>
@@ -1603,59 +1398,10 @@
           <w:ilvl w:val="0"/>
           <w:numId w:val="1"/>
         </w:numPr>
-        <w:spacing w:line="480" w:lineRule="auto"/>
+        <w:spacing w:line="360" w:lineRule="auto"/>
       </w:pPr>
       <w:r>
         <w:t>Why do you think that ‘Trump’ was the most common word for both negatively and positively charged headlines?</w:t>
-      </w:r>
-    </w:p>
-    <w:p>
-      <w:pPr>
-        <w:pStyle w:val="ListParagraph"/>
-        <w:numPr>
-          <w:ilvl w:val="1"/>
-          <w:numId w:val="1"/>
-        </w:numPr>
-        <w:spacing w:line="480" w:lineRule="auto"/>
-      </w:pPr>
-      <w:r>
-        <w:t xml:space="preserve">Regardless of your opinion on the man, </w:t>
-      </w:r>
-      <w:r>
-        <w:t xml:space="preserve">he is one of the most popular individuals </w:t>
-      </w:r>
-      <w:r>
-        <w:t>on the planet</w:t>
-      </w:r>
-      <w:r>
-        <w:t xml:space="preserve"> at this point. </w:t>
-      </w:r>
-      <w:r>
-        <w:t xml:space="preserve">He is also still making headlines in the mainstream media on a regular basis. As such, it was </w:t>
-      </w:r>
-      <w:r>
-        <w:t xml:space="preserve">not incredibly surprising to find his name as the most popular token. </w:t>
-      </w:r>
-      <w:r>
-        <w:t xml:space="preserve">Moreover, the r/politics sub-reddit, in my experience, seems to have participation from both parties as well as independents. I do feel that the majority of </w:t>
-      </w:r>
-      <w:r>
-        <w:t>R</w:t>
-      </w:r>
-      <w:r>
-        <w:t xml:space="preserve">eddit users are </w:t>
-      </w:r>
-      <w:r>
-        <w:t xml:space="preserve">more </w:t>
-      </w:r>
-      <w:r>
-        <w:t>likely to lean left</w:t>
-      </w:r>
-      <w:r>
-        <w:t xml:space="preserve">. Still, both sides of the fence </w:t>
-      </w:r>
-      <w:r>
-        <w:t>seem to always bring him up as it will likely get more “clicks” on the post.</w:t>
       </w:r>
     </w:p>
     <w:p>
@@ -1665,41 +1411,10 @@
           <w:ilvl w:val="0"/>
           <w:numId w:val="1"/>
         </w:numPr>
-        <w:spacing w:line="480" w:lineRule="auto"/>
+        <w:spacing w:line="360" w:lineRule="auto"/>
       </w:pPr>
       <w:r>
         <w:t>Do you think machines will be able to replace human language translators in the future?</w:t>
-      </w:r>
-    </w:p>
-    <w:p>
-      <w:pPr>
-        <w:pStyle w:val="ListParagraph"/>
-        <w:numPr>
-          <w:ilvl w:val="1"/>
-          <w:numId w:val="1"/>
-        </w:numPr>
-        <w:spacing w:line="480" w:lineRule="auto"/>
-      </w:pPr>
-      <w:r>
-        <w:t xml:space="preserve">Honestly, it is still hard to say. While machine learning and NLP as a whole have made great advances in terms of being able to understand the human language, </w:t>
-      </w:r>
-      <w:r>
-        <w:t xml:space="preserve">most of the applications that I have seen still have a very hard time picking up on </w:t>
-      </w:r>
-      <w:r>
-        <w:t xml:space="preserve">some of the </w:t>
-      </w:r>
-      <w:r>
-        <w:t>nuances that only humans can. For instance, sarcasm (which is even hard for real people to key in on) is incredibly difficult to train a machine to understand.</w:t>
-      </w:r>
-      <w:r>
-        <w:t xml:space="preserve"> I do think there is still a lot of uncharted territory in this domain of AI, but I do feel it is one of the more exciting applications of </w:t>
-      </w:r>
-      <w:r>
-        <w:t>data</w:t>
-      </w:r>
-      <w:r>
-        <w:t xml:space="preserve"> science.</w:t>
       </w:r>
     </w:p>
     <w:p>
@@ -1822,45 +1537,26 @@
       </w:pPr>
       <w:proofErr w:type="spellStart"/>
       <w:r>
-        <w:t>RoBERTa</w:t>
+        <w:t>vaderSentiment</w:t>
       </w:r>
       <w:proofErr w:type="spellEnd"/>
       <w:r>
-        <w:t xml:space="preserve">. (n.d.). </w:t>
+        <w:t>. (n.d.). VADER-Sentiment-Analysis [</w:t>
       </w:r>
       <w:proofErr w:type="spellStart"/>
       <w:r>
-        <w:t>RoBERTA</w:t>
+        <w:t>Github</w:t>
       </w:r>
       <w:proofErr w:type="spellEnd"/>
       <w:r>
-        <w:t xml:space="preserve">. </w:t>
-      </w:r>
-      <w:proofErr w:type="spellStart"/>
-      <w:r>
-        <w:rPr>
-          <w:i/>
-          <w:iCs/>
-        </w:rPr>
-        <w:t>HuggingFace</w:t>
-      </w:r>
-      <w:proofErr w:type="spellEnd"/>
-      <w:r>
-        <w:rPr>
-          <w:i/>
-          <w:iCs/>
-        </w:rPr>
-        <w:t>.</w:t>
-      </w:r>
-      <w:r>
-        <w:t xml:space="preserve"> Retrieved from </w:t>
+        <w:t xml:space="preserve"> Repository]. Retrieved from </w:t>
       </w:r>
       <w:hyperlink r:id="rId16" w:history="1">
         <w:r>
           <w:rPr>
             <w:rStyle w:val="Hyperlink"/>
           </w:rPr>
-          <w:t>https://huggingface.co/docs/transformers/model_doc/roberta</w:t>
+          <w:t>https://github.com/cjhutto/vaderSentiment</w:t>
         </w:r>
       </w:hyperlink>
     </w:p>
@@ -1869,25 +1565,6 @@
         <w:spacing w:line="480" w:lineRule="auto"/>
         <w:ind w:left="720" w:hanging="720"/>
       </w:pPr>
-      <w:proofErr w:type="spellStart"/>
-      <w:r>
-        <w:t>vaderSentiment</w:t>
-      </w:r>
-      <w:proofErr w:type="spellEnd"/>
-      <w:r>
-        <w:t>. (n.d.). VADER-Sentiment-Analysis [</w:t>
-      </w:r>
-      <w:proofErr w:type="spellStart"/>
-      <w:r>
-        <w:t>Github</w:t>
-      </w:r>
-      <w:proofErr w:type="spellEnd"/>
-      <w:r>
-        <w:t xml:space="preserve"> Repository]. Retrieved from </w:t>
-      </w:r>
-      <w:r>
-        <w:t>https://github.com/cjhutto/vaderSentiment</w:t>
-      </w:r>
     </w:p>
     <w:sectPr>
       <w:pgSz w:w="12240" w:h="15840"/>
@@ -2398,6 +2075,7 @@
   <w:style w:type="character" w:default="1" w:styleId="DefaultParagraphFont">
     <w:name w:val="Default Paragraph Font"/>
     <w:uiPriority w:val="1"/>
+    <w:semiHidden/>
     <w:unhideWhenUsed/>
   </w:style>
   <w:style w:type="table" w:default="1" w:styleId="TableNormal">

</xml_diff>